<commit_message>
add switch requirement 2nd, oh fuck that's shit
</commit_message>
<xml_diff>
--- a/18120061/18120061.docx
+++ b/18120061/18120061.docx
@@ -20104,10 +20104,10 @@
           <w:szCs w:val="26"/>
         </w:rPr>
         <w:drawing>
-          <wp:inline distT="0" distB="0" distL="0" distR="0" wp14:anchorId="4440CBFD" wp14:editId="04DE9137">
-            <wp:extent cx="5924550" cy="2286000"/>
-            <wp:effectExtent l="0" t="0" r="0" b="0"/>
-            <wp:docPr id="12" name="Picture 12"/>
+          <wp:inline distT="0" distB="0" distL="0" distR="0" wp14:anchorId="6857697F" wp14:editId="75B9DB1C">
+            <wp:extent cx="6113417" cy="2400300"/>
+            <wp:effectExtent l="0" t="0" r="1905" b="0"/>
+            <wp:docPr id="53" name="Picture 53"/>
             <wp:cNvGraphicFramePr>
               <a:graphicFrameLocks xmlns:a="http://schemas.openxmlformats.org/drawingml/2006/main" noChangeAspect="1"/>
             </wp:cNvGraphicFramePr>
@@ -20136,7 +20136,7 @@
                   <pic:spPr bwMode="auto">
                     <a:xfrm>
                       <a:off x="0" y="0"/>
-                      <a:ext cx="5924550" cy="2286000"/>
+                      <a:ext cx="6138886" cy="2410300"/>
                     </a:xfrm>
                     <a:prstGeom prst="rect">
                       <a:avLst/>
@@ -20472,16 +20472,16 @@
           <w:sz w:val="26"/>
           <w:szCs w:val="26"/>
         </w:rPr>
-        <w:t xml:space="preserve"> (c</w:t>
-      </w:r>
-      <w:proofErr w:type="spellStart"/>
-      <w:r>
-        <w:rPr>
-          <w:rFonts w:ascii="Times New Roman" w:hAnsi="Times New Roman" w:cs="Times New Roman"/>
-          <w:sz w:val="26"/>
-          <w:szCs w:val="26"/>
-        </w:rPr>
-        <w:t>ụm</w:t>
+        <w:t xml:space="preserve"> (</w:t>
+      </w:r>
+      <w:proofErr w:type="spellStart"/>
+      <w:r>
+        <w:rPr>
+          <w:rFonts w:ascii="Times New Roman" w:hAnsi="Times New Roman" w:cs="Times New Roman"/>
+          <w:sz w:val="26"/>
+          <w:szCs w:val="26"/>
+        </w:rPr>
+        <w:t>cụm</w:t>
       </w:r>
       <w:proofErr w:type="spellEnd"/>
       <w:r>
@@ -20544,16 +20544,16 @@
           <w:sz w:val="26"/>
           <w:szCs w:val="26"/>
         </w:rPr>
-        <w:t>) s</w:t>
-      </w:r>
-      <w:proofErr w:type="spellStart"/>
-      <w:r>
-        <w:rPr>
-          <w:rFonts w:ascii="Times New Roman" w:hAnsi="Times New Roman" w:cs="Times New Roman"/>
-          <w:sz w:val="26"/>
-          <w:szCs w:val="26"/>
-        </w:rPr>
-        <w:t>ử</w:t>
+        <w:t xml:space="preserve">) </w:t>
+      </w:r>
+      <w:proofErr w:type="spellStart"/>
+      <w:r>
+        <w:rPr>
+          <w:rFonts w:ascii="Times New Roman" w:hAnsi="Times New Roman" w:cs="Times New Roman"/>
+          <w:sz w:val="26"/>
+          <w:szCs w:val="26"/>
+        </w:rPr>
+        <w:t>sử</w:t>
       </w:r>
       <w:proofErr w:type="spellEnd"/>
       <w:r>
@@ -21091,6 +21091,7 @@
         <w:t xml:space="preserve"> </w:t>
       </w:r>
       <w:proofErr w:type="spellStart"/>
+      <w:proofErr w:type="gramStart"/>
       <w:r>
         <w:rPr>
           <w:rFonts w:ascii="Times New Roman" w:hAnsi="Times New Roman" w:cs="Times New Roman"/>
@@ -21118,6 +21119,7 @@
         <w:t>sử</w:t>
       </w:r>
       <w:proofErr w:type="spellEnd"/>
+      <w:proofErr w:type="gramEnd"/>
       <w:r>
         <w:rPr>
           <w:rFonts w:ascii="Times New Roman" w:hAnsi="Times New Roman" w:cs="Times New Roman"/>
@@ -22887,15 +22889,7 @@
           <w:sz w:val="26"/>
           <w:szCs w:val="26"/>
         </w:rPr>
-        <w:t xml:space="preserve"> Router R</w:t>
-      </w:r>
-      <w:r>
-        <w:rPr>
-          <w:rFonts w:ascii="Times New Roman" w:hAnsi="Times New Roman" w:cs="Times New Roman"/>
-          <w:sz w:val="26"/>
-          <w:szCs w:val="26"/>
-        </w:rPr>
-        <w:t>1</w:t>
+        <w:t xml:space="preserve"> Router R1</w:t>
       </w:r>
     </w:p>
     <w:p>
@@ -23042,15 +23036,7 @@
           <w:sz w:val="26"/>
           <w:szCs w:val="26"/>
         </w:rPr>
-        <w:t xml:space="preserve"> Router R</w:t>
-      </w:r>
-      <w:r>
-        <w:rPr>
-          <w:rFonts w:ascii="Times New Roman" w:hAnsi="Times New Roman" w:cs="Times New Roman"/>
-          <w:sz w:val="26"/>
-          <w:szCs w:val="26"/>
-        </w:rPr>
-        <w:t>2</w:t>
+        <w:t xml:space="preserve"> Router R2</w:t>
       </w:r>
     </w:p>
     <w:p>
@@ -23197,15 +23183,7 @@
           <w:sz w:val="26"/>
           <w:szCs w:val="26"/>
         </w:rPr>
-        <w:t xml:space="preserve"> Router R</w:t>
-      </w:r>
-      <w:r>
-        <w:rPr>
-          <w:rFonts w:ascii="Times New Roman" w:hAnsi="Times New Roman" w:cs="Times New Roman"/>
-          <w:sz w:val="26"/>
-          <w:szCs w:val="26"/>
-        </w:rPr>
-        <w:t>3</w:t>
+        <w:t xml:space="preserve"> Router R3</w:t>
       </w:r>
     </w:p>
     <w:p>
@@ -23694,31 +23672,7 @@
           <w:sz w:val="26"/>
           <w:szCs w:val="26"/>
         </w:rPr>
-        <w:t xml:space="preserve"> 1</w:t>
-      </w:r>
-      <w:r>
-        <w:rPr>
-          <w:rFonts w:ascii="Times New Roman" w:hAnsi="Times New Roman" w:cs="Times New Roman"/>
-          <w:sz w:val="26"/>
-          <w:szCs w:val="26"/>
-        </w:rPr>
-        <w:t>(PC2 ping PC</w:t>
-      </w:r>
-      <w:r>
-        <w:rPr>
-          <w:rFonts w:ascii="Times New Roman" w:hAnsi="Times New Roman" w:cs="Times New Roman"/>
-          <w:sz w:val="26"/>
-          <w:szCs w:val="26"/>
-        </w:rPr>
-        <w:t>1</w:t>
-      </w:r>
-      <w:r>
-        <w:rPr>
-          <w:rFonts w:ascii="Times New Roman" w:hAnsi="Times New Roman" w:cs="Times New Roman"/>
-          <w:sz w:val="26"/>
-          <w:szCs w:val="26"/>
-        </w:rPr>
-        <w:t>)</w:t>
+        <w:t xml:space="preserve"> 1(PC2 ping PC1)</w:t>
       </w:r>
     </w:p>
     <w:p>

</xml_diff>